<commit_message>
lab 4 done multiple commits made for lab 5
</commit_message>
<xml_diff>
--- a/Week4/Week4ScreenShotsAnd Research.docx
+++ b/Week4/Week4ScreenShotsAnd Research.docx
@@ -3,8 +3,25 @@
 <w:document xmlns:wpc="http://schemas.microsoft.com/office/word/2010/wordprocessingCanvas" xmlns:cx="http://schemas.microsoft.com/office/drawing/2014/chartex" xmlns:cx1="http://schemas.microsoft.com/office/drawing/2015/9/8/chartex" xmlns:cx2="http://schemas.microsoft.com/office/drawing/2015/10/21/chartex" xmlns:cx3="http://schemas.microsoft.com/office/drawing/2016/5/9/chartex" xmlns:cx4="http://schemas.microsoft.com/office/drawing/2016/5/10/chartex" xmlns:cx5="http://schemas.microsoft.com/office/drawing/2016/5/11/chartex" xmlns:cx6="http://schemas.microsoft.com/office/drawing/2016/5/12/chartex" xmlns:cx7="http://schemas.microsoft.com/office/drawing/2016/5/13/chartex" xmlns:cx8="http://schemas.microsoft.com/office/drawing/2016/5/14/chartex" xmlns:mc="http://schemas.openxmlformats.org/markup-compatibility/2006" xmlns:aink="http://schemas.microsoft.com/office/drawing/2016/ink" xmlns:am3d="http://schemas.microsoft.com/office/drawing/2017/model3d" xmlns:o="urn:schemas-microsoft-com:office:office" xmlns:r="http://schemas.openxmlformats.org/officeDocument/2006/relationships" xmlns:m="http://schemas.openxmlformats.org/officeDocument/2006/math" xmlns:v="urn:schemas-microsoft-com:vml" xmlns:wp14="http://schemas.microsoft.com/office/word/2010/wordprocessingDrawing" xmlns:wp="http://schemas.openxmlformats.org/drawingml/2006/wordprocessingDrawing" xmlns:w10="urn:schemas-microsoft-com:office:word" xmlns:w="http://schemas.openxmlformats.org/wordprocessingml/2006/main" xmlns:w14="http://schemas.microsoft.com/office/word/2010/wordml" xmlns:w15="http://schemas.microsoft.com/office/word/2012/wordml" xmlns:w16cid="http://schemas.microsoft.com/office/word/2016/wordml/cid" xmlns:w16se="http://schemas.microsoft.com/office/word/2015/wordml/symex" xmlns:wpg="http://schemas.microsoft.com/office/word/2010/wordprocessingGroup" xmlns:wpi="http://schemas.microsoft.com/office/word/2010/wordprocessingInk" xmlns:wne="http://schemas.microsoft.com/office/word/2006/wordml" xmlns:wps="http://schemas.microsoft.com/office/word/2010/wordprocessingShape" mc:Ignorable="w14 w15 w16se w16cid wp14">
   <w:body>
     <w:p>
+      <w:pPr>
+        <w:jc w:val="center"/>
+        <w:rPr>
+          <w:sz w:val="36"/>
+          <w:szCs w:val="36"/>
+        </w:rPr>
+      </w:pPr>
+      <w:r>
+        <w:rPr>
+          <w:sz w:val="36"/>
+          <w:szCs w:val="36"/>
+        </w:rPr>
+        <w:t>Tim Allen Security Week 4</w:t>
+      </w:r>
       <w:bookmarkStart w:id="0" w:name="_GoBack"/>
       <w:bookmarkEnd w:id="0"/>
+    </w:p>
+    <w:p/>
+    <w:p>
       <w:r>
         <w:rPr>
           <w:noProof/>
@@ -62,7 +79,13 @@
     <w:p/>
     <w:p>
       <w:r>
-        <w:t>X-Content-Type-Options Header Missing Zap had this to say</w:t>
+        <w:t>X-Content-Type-Options Header Missing</w:t>
+      </w:r>
+      <w:r>
+        <w:t>.</w:t>
+      </w:r>
+      <w:r>
+        <w:t xml:space="preserve"> Zap had this to say</w:t>
       </w:r>
     </w:p>
     <w:p/>
@@ -79,7 +102,575 @@
         <w:t>'. This allows older versions of Internet Explorer and Chrome to perform MIME-sniffing on the response body, potentially causing the response body to be interpreted and displayed as a content type other than the declared content type. Current (early 2014) and legacy versions of Firefox will use the declared content type (if one is set), rather than performing MIME-sniffing.</w:t>
       </w:r>
     </w:p>
+    <w:p>
+      <w:r>
+        <w:t>As such I applied the following code and it resolved the error after attacking the site again.</w:t>
+      </w:r>
+    </w:p>
     <w:p/>
+    <w:p>
+      <w:pPr>
+        <w:autoSpaceDE w:val="0"/>
+        <w:autoSpaceDN w:val="0"/>
+        <w:adjustRightInd w:val="0"/>
+        <w:spacing w:after="0" w:line="240" w:lineRule="auto"/>
+        <w:rPr>
+          <w:rFonts w:ascii="Consolas" w:hAnsi="Consolas" w:cs="Consolas"/>
+          <w:color w:val="000000"/>
+          <w:sz w:val="19"/>
+          <w:szCs w:val="19"/>
+        </w:rPr>
+      </w:pPr>
+      <w:proofErr w:type="spellStart"/>
+      <w:r>
+        <w:rPr>
+          <w:rFonts w:ascii="Consolas" w:hAnsi="Consolas" w:cs="Consolas"/>
+          <w:color w:val="000000"/>
+          <w:sz w:val="19"/>
+          <w:szCs w:val="19"/>
+        </w:rPr>
+        <w:t>app.Use</w:t>
+      </w:r>
+      <w:proofErr w:type="spellEnd"/>
+      <w:r>
+        <w:rPr>
+          <w:rFonts w:ascii="Consolas" w:hAnsi="Consolas" w:cs="Consolas"/>
+          <w:color w:val="000000"/>
+          <w:sz w:val="19"/>
+          <w:szCs w:val="19"/>
+        </w:rPr>
+        <w:t>(</w:t>
+      </w:r>
+      <w:r>
+        <w:rPr>
+          <w:rFonts w:ascii="Consolas" w:hAnsi="Consolas" w:cs="Consolas"/>
+          <w:color w:val="0000FF"/>
+          <w:sz w:val="19"/>
+          <w:szCs w:val="19"/>
+        </w:rPr>
+        <w:t>async</w:t>
+      </w:r>
+      <w:r>
+        <w:rPr>
+          <w:rFonts w:ascii="Consolas" w:hAnsi="Consolas" w:cs="Consolas"/>
+          <w:color w:val="000000"/>
+          <w:sz w:val="19"/>
+          <w:szCs w:val="19"/>
+        </w:rPr>
+        <w:t xml:space="preserve"> (context, next) =&gt;</w:t>
+      </w:r>
+    </w:p>
+    <w:p>
+      <w:pPr>
+        <w:autoSpaceDE w:val="0"/>
+        <w:autoSpaceDN w:val="0"/>
+        <w:adjustRightInd w:val="0"/>
+        <w:spacing w:after="0" w:line="240" w:lineRule="auto"/>
+        <w:rPr>
+          <w:rFonts w:ascii="Consolas" w:hAnsi="Consolas" w:cs="Consolas"/>
+          <w:color w:val="000000"/>
+          <w:sz w:val="19"/>
+          <w:szCs w:val="19"/>
+        </w:rPr>
+      </w:pPr>
+      <w:r>
+        <w:rPr>
+          <w:rFonts w:ascii="Consolas" w:hAnsi="Consolas" w:cs="Consolas"/>
+          <w:color w:val="000000"/>
+          <w:sz w:val="19"/>
+          <w:szCs w:val="19"/>
+        </w:rPr>
+        <w:tab/>
+      </w:r>
+      <w:r>
+        <w:rPr>
+          <w:rFonts w:ascii="Consolas" w:hAnsi="Consolas" w:cs="Consolas"/>
+          <w:color w:val="000000"/>
+          <w:sz w:val="19"/>
+          <w:szCs w:val="19"/>
+        </w:rPr>
+        <w:tab/>
+      </w:r>
+      <w:r>
+        <w:rPr>
+          <w:rFonts w:ascii="Consolas" w:hAnsi="Consolas" w:cs="Consolas"/>
+          <w:color w:val="000000"/>
+          <w:sz w:val="19"/>
+          <w:szCs w:val="19"/>
+        </w:rPr>
+        <w:tab/>
+        <w:t>{</w:t>
+      </w:r>
+    </w:p>
+    <w:p>
+      <w:pPr>
+        <w:autoSpaceDE w:val="0"/>
+        <w:autoSpaceDN w:val="0"/>
+        <w:adjustRightInd w:val="0"/>
+        <w:spacing w:after="0" w:line="240" w:lineRule="auto"/>
+        <w:rPr>
+          <w:rFonts w:ascii="Consolas" w:hAnsi="Consolas" w:cs="Consolas"/>
+          <w:color w:val="000000"/>
+          <w:sz w:val="19"/>
+          <w:szCs w:val="19"/>
+        </w:rPr>
+      </w:pPr>
+      <w:r>
+        <w:rPr>
+          <w:rFonts w:ascii="Consolas" w:hAnsi="Consolas" w:cs="Consolas"/>
+          <w:color w:val="000000"/>
+          <w:sz w:val="19"/>
+          <w:szCs w:val="19"/>
+        </w:rPr>
+        <w:tab/>
+      </w:r>
+      <w:r>
+        <w:rPr>
+          <w:rFonts w:ascii="Consolas" w:hAnsi="Consolas" w:cs="Consolas"/>
+          <w:color w:val="000000"/>
+          <w:sz w:val="19"/>
+          <w:szCs w:val="19"/>
+        </w:rPr>
+        <w:tab/>
+      </w:r>
+      <w:r>
+        <w:rPr>
+          <w:rFonts w:ascii="Consolas" w:hAnsi="Consolas" w:cs="Consolas"/>
+          <w:color w:val="000000"/>
+          <w:sz w:val="19"/>
+          <w:szCs w:val="19"/>
+        </w:rPr>
+        <w:tab/>
+      </w:r>
+      <w:r>
+        <w:rPr>
+          <w:rFonts w:ascii="Consolas" w:hAnsi="Consolas" w:cs="Consolas"/>
+          <w:color w:val="000000"/>
+          <w:sz w:val="19"/>
+          <w:szCs w:val="19"/>
+        </w:rPr>
+        <w:tab/>
+      </w:r>
+      <w:proofErr w:type="spellStart"/>
+      <w:r>
+        <w:rPr>
+          <w:rFonts w:ascii="Consolas" w:hAnsi="Consolas" w:cs="Consolas"/>
+          <w:color w:val="000000"/>
+          <w:sz w:val="19"/>
+          <w:szCs w:val="19"/>
+        </w:rPr>
+        <w:t>context.Response.Headers.Add</w:t>
+      </w:r>
+      <w:proofErr w:type="spellEnd"/>
+      <w:r>
+        <w:rPr>
+          <w:rFonts w:ascii="Consolas" w:hAnsi="Consolas" w:cs="Consolas"/>
+          <w:color w:val="000000"/>
+          <w:sz w:val="19"/>
+          <w:szCs w:val="19"/>
+        </w:rPr>
+        <w:t>(</w:t>
+      </w:r>
+      <w:r>
+        <w:rPr>
+          <w:rFonts w:ascii="Consolas" w:hAnsi="Consolas" w:cs="Consolas"/>
+          <w:color w:val="A31515"/>
+          <w:sz w:val="19"/>
+          <w:szCs w:val="19"/>
+        </w:rPr>
+        <w:t>"X-Content-Type-Options"</w:t>
+      </w:r>
+      <w:r>
+        <w:rPr>
+          <w:rFonts w:ascii="Consolas" w:hAnsi="Consolas" w:cs="Consolas"/>
+          <w:color w:val="000000"/>
+          <w:sz w:val="19"/>
+          <w:szCs w:val="19"/>
+        </w:rPr>
+        <w:t xml:space="preserve">, </w:t>
+      </w:r>
+      <w:r>
+        <w:rPr>
+          <w:rFonts w:ascii="Consolas" w:hAnsi="Consolas" w:cs="Consolas"/>
+          <w:color w:val="A31515"/>
+          <w:sz w:val="19"/>
+          <w:szCs w:val="19"/>
+        </w:rPr>
+        <w:t>"</w:t>
+      </w:r>
+      <w:proofErr w:type="spellStart"/>
+      <w:r>
+        <w:rPr>
+          <w:rFonts w:ascii="Consolas" w:hAnsi="Consolas" w:cs="Consolas"/>
+          <w:color w:val="A31515"/>
+          <w:sz w:val="19"/>
+          <w:szCs w:val="19"/>
+        </w:rPr>
+        <w:t>nosniff</w:t>
+      </w:r>
+      <w:proofErr w:type="spellEnd"/>
+      <w:r>
+        <w:rPr>
+          <w:rFonts w:ascii="Consolas" w:hAnsi="Consolas" w:cs="Consolas"/>
+          <w:color w:val="A31515"/>
+          <w:sz w:val="19"/>
+          <w:szCs w:val="19"/>
+        </w:rPr>
+        <w:t>"</w:t>
+      </w:r>
+      <w:r>
+        <w:rPr>
+          <w:rFonts w:ascii="Consolas" w:hAnsi="Consolas" w:cs="Consolas"/>
+          <w:color w:val="000000"/>
+          <w:sz w:val="19"/>
+          <w:szCs w:val="19"/>
+        </w:rPr>
+        <w:t>);</w:t>
+      </w:r>
+    </w:p>
+    <w:p>
+      <w:pPr>
+        <w:autoSpaceDE w:val="0"/>
+        <w:autoSpaceDN w:val="0"/>
+        <w:adjustRightInd w:val="0"/>
+        <w:spacing w:after="0" w:line="240" w:lineRule="auto"/>
+        <w:rPr>
+          <w:rFonts w:ascii="Consolas" w:hAnsi="Consolas" w:cs="Consolas"/>
+          <w:color w:val="000000"/>
+          <w:sz w:val="19"/>
+          <w:szCs w:val="19"/>
+        </w:rPr>
+      </w:pPr>
+      <w:r>
+        <w:rPr>
+          <w:rFonts w:ascii="Consolas" w:hAnsi="Consolas" w:cs="Consolas"/>
+          <w:color w:val="000000"/>
+          <w:sz w:val="19"/>
+          <w:szCs w:val="19"/>
+        </w:rPr>
+        <w:tab/>
+      </w:r>
+      <w:r>
+        <w:rPr>
+          <w:rFonts w:ascii="Consolas" w:hAnsi="Consolas" w:cs="Consolas"/>
+          <w:color w:val="000000"/>
+          <w:sz w:val="19"/>
+          <w:szCs w:val="19"/>
+        </w:rPr>
+        <w:tab/>
+      </w:r>
+      <w:r>
+        <w:rPr>
+          <w:rFonts w:ascii="Consolas" w:hAnsi="Consolas" w:cs="Consolas"/>
+          <w:color w:val="000000"/>
+          <w:sz w:val="19"/>
+          <w:szCs w:val="19"/>
+        </w:rPr>
+        <w:tab/>
+      </w:r>
+      <w:r>
+        <w:rPr>
+          <w:rFonts w:ascii="Consolas" w:hAnsi="Consolas" w:cs="Consolas"/>
+          <w:color w:val="000000"/>
+          <w:sz w:val="19"/>
+          <w:szCs w:val="19"/>
+        </w:rPr>
+        <w:tab/>
+      </w:r>
+      <w:r>
+        <w:rPr>
+          <w:rFonts w:ascii="Consolas" w:hAnsi="Consolas" w:cs="Consolas"/>
+          <w:color w:val="0000FF"/>
+          <w:sz w:val="19"/>
+          <w:szCs w:val="19"/>
+        </w:rPr>
+        <w:t>await</w:t>
+      </w:r>
+      <w:r>
+        <w:rPr>
+          <w:rFonts w:ascii="Consolas" w:hAnsi="Consolas" w:cs="Consolas"/>
+          <w:color w:val="000000"/>
+          <w:sz w:val="19"/>
+          <w:szCs w:val="19"/>
+        </w:rPr>
+        <w:t xml:space="preserve"> next();</w:t>
+      </w:r>
+    </w:p>
+    <w:p>
+      <w:pPr>
+        <w:rPr>
+          <w:rFonts w:ascii="Consolas" w:hAnsi="Consolas" w:cs="Consolas"/>
+          <w:color w:val="000000"/>
+          <w:sz w:val="19"/>
+          <w:szCs w:val="19"/>
+        </w:rPr>
+      </w:pPr>
+      <w:r>
+        <w:rPr>
+          <w:rFonts w:ascii="Consolas" w:hAnsi="Consolas" w:cs="Consolas"/>
+          <w:color w:val="000000"/>
+          <w:sz w:val="19"/>
+          <w:szCs w:val="19"/>
+        </w:rPr>
+        <w:tab/>
+      </w:r>
+      <w:r>
+        <w:rPr>
+          <w:rFonts w:ascii="Consolas" w:hAnsi="Consolas" w:cs="Consolas"/>
+          <w:color w:val="000000"/>
+          <w:sz w:val="19"/>
+          <w:szCs w:val="19"/>
+        </w:rPr>
+        <w:tab/>
+      </w:r>
+      <w:r>
+        <w:rPr>
+          <w:rFonts w:ascii="Consolas" w:hAnsi="Consolas" w:cs="Consolas"/>
+          <w:color w:val="000000"/>
+          <w:sz w:val="19"/>
+          <w:szCs w:val="19"/>
+        </w:rPr>
+        <w:tab/>
+        <w:t>});</w:t>
+      </w:r>
+    </w:p>
+    <w:p/>
+    <w:p/>
+    <w:p>
+      <w:r>
+        <w:rPr>
+          <w:noProof/>
+        </w:rPr>
+        <w:drawing>
+          <wp:inline distT="0" distB="0" distL="0" distR="0" wp14:anchorId="5D64F876" wp14:editId="0936276D">
+            <wp:extent cx="4091940" cy="1760220"/>
+            <wp:effectExtent l="0" t="0" r="3810" b="0"/>
+            <wp:docPr id="2" name="Picture 2" descr="https://i.gyazo.com/38044581c612e4af008b024e63620e69.png"/>
+            <wp:cNvGraphicFramePr>
+              <a:graphicFrameLocks xmlns:a="http://schemas.openxmlformats.org/drawingml/2006/main" noChangeAspect="1"/>
+            </wp:cNvGraphicFramePr>
+            <a:graphic xmlns:a="http://schemas.openxmlformats.org/drawingml/2006/main">
+              <a:graphicData uri="http://schemas.openxmlformats.org/drawingml/2006/picture">
+                <pic:pic xmlns:pic="http://schemas.openxmlformats.org/drawingml/2006/picture">
+                  <pic:nvPicPr>
+                    <pic:cNvPr id="0" name="Picture 1" descr="https://i.gyazo.com/38044581c612e4af008b024e63620e69.png"/>
+                    <pic:cNvPicPr>
+                      <a:picLocks noChangeAspect="1" noChangeArrowheads="1"/>
+                    </pic:cNvPicPr>
+                  </pic:nvPicPr>
+                  <pic:blipFill>
+                    <a:blip r:embed="rId7">
+                      <a:extLst>
+                        <a:ext uri="{28A0092B-C50C-407E-A947-70E740481C1C}">
+                          <a14:useLocalDpi xmlns:a14="http://schemas.microsoft.com/office/drawing/2010/main" val="0"/>
+                        </a:ext>
+                      </a:extLst>
+                    </a:blip>
+                    <a:srcRect/>
+                    <a:stretch>
+                      <a:fillRect/>
+                    </a:stretch>
+                  </pic:blipFill>
+                  <pic:spPr bwMode="auto">
+                    <a:xfrm>
+                      <a:off x="0" y="0"/>
+                      <a:ext cx="4091940" cy="1760220"/>
+                    </a:xfrm>
+                    <a:prstGeom prst="rect">
+                      <a:avLst/>
+                    </a:prstGeom>
+                    <a:noFill/>
+                    <a:ln>
+                      <a:noFill/>
+                    </a:ln>
+                  </pic:spPr>
+                </pic:pic>
+              </a:graphicData>
+            </a:graphic>
+          </wp:inline>
+        </w:drawing>
+      </w:r>
+    </w:p>
+    <w:p/>
+    <w:p>
+      <w:r>
+        <w:lastRenderedPageBreak/>
+        <w:t>In addition, “</w:t>
+      </w:r>
+      <w:r>
+        <w:t>Web Browser XSS Protection is not enabled, or is disabled by the configuration of the 'X-XSS-Protection' HTTP response header on the web server</w:t>
+      </w:r>
+      <w:r>
+        <w:t>” was presented as another error. I applied the following code and</w:t>
+      </w:r>
+      <w:r>
+        <w:t xml:space="preserve"> interestingly if both protections were enabled zap would failed to attack. Only one could be allowed at a time and for some reason the XSS was not actually applying to the project. The Anti MIME(x-content-type-options</w:t>
+      </w:r>
+      <w:r>
+        <w:t>)</w:t>
+      </w:r>
+      <w:r>
+        <w:t xml:space="preserve"> bit did but the anti XSS did not. </w:t>
+      </w:r>
+    </w:p>
+    <w:p>
+      <w:r>
+        <w:rPr>
+          <w:noProof/>
+        </w:rPr>
+        <w:drawing>
+          <wp:inline distT="0" distB="0" distL="0" distR="0" wp14:anchorId="30D4205B" wp14:editId="0158CC09">
+            <wp:extent cx="5943600" cy="1551305"/>
+            <wp:effectExtent l="0" t="0" r="0" b="0"/>
+            <wp:docPr id="3" name="Picture 3" descr="https://i.gyazo.com/82c81a746294387072893d0d2e8d24d6.png"/>
+            <wp:cNvGraphicFramePr>
+              <a:graphicFrameLocks xmlns:a="http://schemas.openxmlformats.org/drawingml/2006/main" noChangeAspect="1"/>
+            </wp:cNvGraphicFramePr>
+            <a:graphic xmlns:a="http://schemas.openxmlformats.org/drawingml/2006/main">
+              <a:graphicData uri="http://schemas.openxmlformats.org/drawingml/2006/picture">
+                <pic:pic xmlns:pic="http://schemas.openxmlformats.org/drawingml/2006/picture">
+                  <pic:nvPicPr>
+                    <pic:cNvPr id="0" name="Picture 3" descr="https://i.gyazo.com/82c81a746294387072893d0d2e8d24d6.png"/>
+                    <pic:cNvPicPr>
+                      <a:picLocks noChangeAspect="1" noChangeArrowheads="1"/>
+                    </pic:cNvPicPr>
+                  </pic:nvPicPr>
+                  <pic:blipFill>
+                    <a:blip r:embed="rId8">
+                      <a:extLst>
+                        <a:ext uri="{28A0092B-C50C-407E-A947-70E740481C1C}">
+                          <a14:useLocalDpi xmlns:a14="http://schemas.microsoft.com/office/drawing/2010/main" val="0"/>
+                        </a:ext>
+                      </a:extLst>
+                    </a:blip>
+                    <a:srcRect/>
+                    <a:stretch>
+                      <a:fillRect/>
+                    </a:stretch>
+                  </pic:blipFill>
+                  <pic:spPr bwMode="auto">
+                    <a:xfrm>
+                      <a:off x="0" y="0"/>
+                      <a:ext cx="5943600" cy="1551305"/>
+                    </a:xfrm>
+                    <a:prstGeom prst="rect">
+                      <a:avLst/>
+                    </a:prstGeom>
+                    <a:noFill/>
+                    <a:ln>
+                      <a:noFill/>
+                    </a:ln>
+                  </pic:spPr>
+                </pic:pic>
+              </a:graphicData>
+            </a:graphic>
+          </wp:inline>
+        </w:drawing>
+      </w:r>
+    </w:p>
+    <w:p/>
+    <w:p>
+      <w:r>
+        <w:t>In addition ZAP also presented a “</w:t>
+      </w:r>
+      <w:r>
+        <w:t>A cookie has been set without the secure flag, which means that the cookie can be accessed via unencrypted connections.</w:t>
+      </w:r>
+      <w:r>
+        <w:t>”</w:t>
+      </w:r>
+    </w:p>
+    <w:p/>
+    <w:p>
+      <w:hyperlink r:id="rId9" w:history="1">
+        <w:r>
+          <w:rPr>
+            <w:rStyle w:val="Hyperlink"/>
+          </w:rPr>
+          <w:t>https://security.stackexchange.com/questions/1518/how-to-ensure-that-cookies-are-always-sent-via-ssl-when-using-asp-net-on-iis-7-5</w:t>
+        </w:r>
+      </w:hyperlink>
+      <w:r>
+        <w:t xml:space="preserve"> </w:t>
+      </w:r>
+    </w:p>
+    <w:p>
+      <w:r>
+        <w:t xml:space="preserve"> </w:t>
+      </w:r>
+    </w:p>
+    <w:p>
+      <w:hyperlink r:id="rId10" w:history="1">
+        <w:r>
+          <w:rPr>
+            <w:rStyle w:val="Hyperlink"/>
+          </w:rPr>
+          <w:t>https://www.itbusiness.ca/news/how-to-protect-yourself-against-firesheep-hijacking/15673</w:t>
+        </w:r>
+      </w:hyperlink>
+      <w:r>
+        <w:t xml:space="preserve"> </w:t>
+      </w:r>
+    </w:p>
+    <w:p/>
+    <w:p>
+      <w:hyperlink r:id="rId11" w:history="1">
+        <w:r>
+          <w:rPr>
+            <w:rStyle w:val="Hyperlink"/>
+          </w:rPr>
+          <w:t>https://security.stackexchange.com/questions/258/what-are-the-pros-and-cons-of-site-wide-ssl-https</w:t>
+        </w:r>
+      </w:hyperlink>
+      <w:r>
+        <w:t xml:space="preserve"> </w:t>
+      </w:r>
+    </w:p>
+    <w:p/>
+    <w:p>
+      <w:r>
+        <w:t>its very cool that stack exchange has a security version.</w:t>
+      </w:r>
+    </w:p>
+    <w:p/>
+    <w:p>
+      <w:r>
+        <w:t xml:space="preserve">Also found this podcast </w:t>
+      </w:r>
+      <w:hyperlink r:id="rId12" w:history="1">
+        <w:r>
+          <w:rPr>
+            <w:rStyle w:val="Hyperlink"/>
+          </w:rPr>
+          <w:t>https://media.grc.com/SN/sn-272-lq.mp3</w:t>
+        </w:r>
+      </w:hyperlink>
+      <w:r>
+        <w:t xml:space="preserve"> </w:t>
+      </w:r>
+    </w:p>
+    <w:p>
+      <w:r>
+        <w:t xml:space="preserve">I am going to research </w:t>
+      </w:r>
+      <w:proofErr w:type="spellStart"/>
+      <w:r>
+        <w:t>firesheep</w:t>
+      </w:r>
+      <w:proofErr w:type="spellEnd"/>
+      <w:r>
+        <w:t xml:space="preserve"> more but in essence it seems to be a 0 day bug that allows 3</w:t>
+      </w:r>
+      <w:r>
+        <w:rPr>
+          <w:vertAlign w:val="superscript"/>
+        </w:rPr>
+        <w:t>rd</w:t>
+      </w:r>
+      <w:r>
+        <w:t xml:space="preserve"> party observation of your sites traffic and or CRUD operations being performed through an intercept attack. I am going to hold off on implementing a fix as it seems complicated to implement site wide SSL but I am going to leave my two previous fixes in. So super secure!</w:t>
+      </w:r>
+    </w:p>
     <w:sectPr>
       <w:pgSz w:w="12240" w:h="15840"/>
       <w:pgMar w:top="1440" w:right="1440" w:bottom="1440" w:left="1440" w:header="720" w:footer="720" w:gutter="0"/>
@@ -609,6 +1200,29 @@
     <w:uiPriority w:val="99"/>
     <w:rsid w:val="004463F6"/>
   </w:style>
+  <w:style w:type="character" w:styleId="Hyperlink">
+    <w:name w:val="Hyperlink"/>
+    <w:basedOn w:val="DefaultParagraphFont"/>
+    <w:uiPriority w:val="99"/>
+    <w:unhideWhenUsed/>
+    <w:rsid w:val="00CE62AC"/>
+    <w:rPr>
+      <w:color w:val="0563C1" w:themeColor="hyperlink"/>
+      <w:u w:val="single"/>
+    </w:rPr>
+  </w:style>
+  <w:style w:type="character" w:styleId="UnresolvedMention">
+    <w:name w:val="Unresolved Mention"/>
+    <w:basedOn w:val="DefaultParagraphFont"/>
+    <w:uiPriority w:val="99"/>
+    <w:semiHidden/>
+    <w:unhideWhenUsed/>
+    <w:rsid w:val="00CE62AC"/>
+    <w:rPr>
+      <w:color w:val="605E5C"/>
+      <w:shd w:val="clear" w:color="auto" w:fill="E1DFDD"/>
+    </w:rPr>
+  </w:style>
 </w:styles>
 </file>
 

</xml_diff>